<commit_message>
:tropical_drink: Mais documentação e Instruções no pdf.
Vou guardando a versão PDF e não só docx à medida que avançar
</commit_message>
<xml_diff>
--- a/TP3/Instruções.docx
+++ b/TP3/Instruções.docx
@@ -5,46 +5,883 @@
     <w:p>
       <w:pPr>
         <w:pStyle w:val="Heading1"/>
-      </w:pPr>
-      <w:r>
-        <w:t xml:space="preserve">Como </w:t>
-      </w:r>
-      <w:proofErr w:type="spellStart"/>
-      <w:r>
-        <w:t>utilizar</w:t>
-      </w:r>
-      <w:proofErr w:type="spellEnd"/>
-      <w:r>
+        <w:rPr>
+          <w:lang w:val="pt-PT"/>
+        </w:rPr>
+      </w:pPr>
+      <w:r>
+        <w:rPr>
+          <w:lang w:val="pt-PT"/>
+        </w:rPr>
+        <w:t>Como utilizar:</w:t>
+      </w:r>
+    </w:p>
+    <w:p>
+      <w:pPr>
+        <w:rPr>
+          <w:lang w:val="pt-PT"/>
+        </w:rPr>
+      </w:pPr>
+    </w:p>
+    <w:p>
+      <w:pPr>
+        <w:rPr>
+          <w:lang w:val="pt-PT"/>
+        </w:rPr>
+      </w:pPr>
+    </w:p>
+    <w:p>
+      <w:pPr>
+        <w:rPr>
+          <w:lang w:val="pt-PT"/>
+        </w:rPr>
+      </w:pPr>
+    </w:p>
+    <w:p>
+      <w:pPr>
+        <w:rPr>
+          <w:lang w:val="pt-PT"/>
+        </w:rPr>
+      </w:pPr>
+      <w:r>
+        <w:rPr>
+          <w:lang w:val="pt-PT"/>
+        </w:rPr>
+        <w:t>---</w:t>
+      </w:r>
+      <w:r>
+        <w:rPr>
+          <w:lang w:val="pt-PT"/>
+        </w:rPr>
+        <w:br w:type="page"/>
+      </w:r>
+    </w:p>
+    <w:p>
+      <w:pPr>
+        <w:pStyle w:val="Heading1"/>
+        <w:rPr>
+          <w:lang w:val="pt-PT"/>
+        </w:rPr>
+      </w:pPr>
+      <w:r>
+        <w:rPr>
+          <w:lang w:val="pt-PT"/>
+        </w:rPr>
+        <w:lastRenderedPageBreak/>
+        <w:t>Funções Importantes</w:t>
+      </w:r>
+      <w:r>
+        <w:rPr>
+          <w:lang w:val="pt-PT"/>
+        </w:rPr>
+        <w:t xml:space="preserve"> no código </w:t>
+      </w:r>
+      <w:r>
+        <w:rPr>
+          <w:lang w:val="pt-PT"/>
+        </w:rPr>
         <w:t>:</w:t>
       </w:r>
     </w:p>
-    <w:p/>
-    <w:p/>
-    <w:p/>
-    <w:p>
-      <w:pPr>
-        <w:pStyle w:val="Heading1"/>
-      </w:pPr>
-      <w:proofErr w:type="spellStart"/>
-      <w:r>
-        <w:t>Funções</w:t>
-      </w:r>
-      <w:proofErr w:type="spellEnd"/>
-      <w:r>
+    <w:p>
+      <w:pPr>
+        <w:spacing w:after="0"/>
+        <w:ind w:firstLine="567"/>
+        <w:rPr>
+          <w:lang w:val="pt-PT"/>
+        </w:rPr>
+      </w:pPr>
+      <w:r>
+        <w:rPr>
+          <w:lang w:val="pt-PT"/>
+        </w:rPr>
+        <w:t>F</w:t>
+      </w:r>
+      <w:r>
+        <w:rPr>
+          <w:lang w:val="pt-PT"/>
+        </w:rPr>
+        <w:t xml:space="preserve">icheiro </w:t>
+      </w:r>
+      <w:r>
+        <w:rPr>
+          <w:rFonts w:ascii="Consolas" w:hAnsi="Consolas" w:cs="Consolas"/>
+          <w:b/>
+          <w:lang w:val="pt-PT"/>
+        </w:rPr>
+        <w:t>reader/GameScene.js</w:t>
+      </w:r>
+      <w:r>
+        <w:rPr>
+          <w:lang w:val="pt-PT"/>
+        </w:rPr>
+        <w:t>. É o ficheiro da cena de jogo própriamente dito. Apesar de atingir múltiplas centenas de linhas de código, a grande maioria deve-se a funções herdadas dos trabalhos anteriores e à implementação dos ficheiros LSX. Funções de destaque:</w:t>
+      </w:r>
+    </w:p>
+    <w:p>
+      <w:pPr>
+        <w:pStyle w:val="ListParagraph"/>
+        <w:numPr>
+          <w:ilvl w:val="0"/>
+          <w:numId w:val="1"/>
+        </w:numPr>
+        <w:spacing w:after="0"/>
+        <w:rPr>
+          <w:lang w:val="pt-PT"/>
+        </w:rPr>
+      </w:pPr>
+      <w:r>
+        <w:rPr>
+          <w:rFonts w:ascii="Consolas" w:hAnsi="Consolas" w:cs="Consolas"/>
+          <w:b/>
+          <w:i/>
+          <w:lang w:val="pt-PT"/>
+        </w:rPr>
+        <w:t>prototype.display()</w:t>
+      </w:r>
+      <w:r>
+        <w:rPr>
+          <w:lang w:val="pt-PT"/>
+        </w:rPr>
+        <w:t xml:space="preserve"> – Onde se encontram as chamadas de funções de display. O melhor local por onde começar a ver o programa.</w:t>
+      </w:r>
+    </w:p>
+    <w:p>
+      <w:pPr>
+        <w:pStyle w:val="ListParagraph"/>
+        <w:numPr>
+          <w:ilvl w:val="0"/>
+          <w:numId w:val="1"/>
+        </w:numPr>
+        <w:spacing w:after="0"/>
+        <w:rPr>
+          <w:lang w:val="pt-PT"/>
+        </w:rPr>
+      </w:pPr>
+      <w:r>
+        <w:rPr>
+          <w:rFonts w:ascii="Consolas" w:hAnsi="Consolas" w:cs="Consolas"/>
+          <w:b/>
+          <w:i/>
+          <w:lang w:val="pt-PT"/>
+        </w:rPr>
+        <w:t>prototype.GameDisplay</w:t>
+      </w:r>
+      <w:r>
+        <w:rPr>
+          <w:rFonts w:ascii="Consolas" w:hAnsi="Consolas" w:cs="Consolas"/>
+          <w:b/>
+          <w:i/>
+          <w:lang w:val="pt-PT"/>
+        </w:rPr>
+        <w:t>()</w:t>
+      </w:r>
+      <w:r>
+        <w:rPr>
+          <w:lang w:val="pt-PT"/>
+        </w:rPr>
+        <w:t xml:space="preserve"> –</w:t>
+      </w:r>
+      <w:r>
+        <w:rPr>
+          <w:lang w:val="pt-PT"/>
+        </w:rPr>
+        <w:t xml:space="preserve"> Contem as funções de tranformação e display, de picking</w:t>
+      </w:r>
+      <w:r>
+        <w:rPr>
+          <w:lang w:val="pt-PT"/>
+        </w:rPr>
         <w:t xml:space="preserve"> </w:t>
       </w:r>
-      <w:proofErr w:type="spellStart"/>
-      <w:r>
-        <w:t>Importantes</w:t>
+      <w:r>
+        <w:rPr>
+          <w:lang w:val="pt-PT"/>
+        </w:rPr>
+        <w:t>dos elementos que constroem a mesa, o tabuleiro e as peças do jogo</w:t>
+      </w:r>
+      <w:r>
+        <w:rPr>
+          <w:lang w:val="pt-PT"/>
+        </w:rPr>
+        <w:t>.</w:t>
+      </w:r>
+    </w:p>
+    <w:p>
+      <w:pPr>
+        <w:pStyle w:val="ListParagraph"/>
+        <w:numPr>
+          <w:ilvl w:val="0"/>
+          <w:numId w:val="1"/>
+        </w:numPr>
+        <w:spacing w:after="0"/>
+        <w:rPr>
+          <w:lang w:val="pt-PT"/>
+        </w:rPr>
+      </w:pPr>
+      <w:r>
+        <w:rPr>
+          <w:rFonts w:ascii="Consolas" w:hAnsi="Consolas" w:cs="Consolas"/>
+          <w:b/>
+          <w:i/>
+          <w:lang w:val="pt-PT"/>
+        </w:rPr>
+        <w:t>prototype.</w:t>
+      </w:r>
+      <w:r>
+        <w:rPr>
+          <w:lang w:val="pt-PT"/>
+        </w:rPr>
+        <w:t xml:space="preserve"> </w:t>
+      </w:r>
+      <w:r>
+        <w:rPr>
+          <w:rFonts w:ascii="Consolas" w:hAnsi="Consolas" w:cs="Consolas"/>
+          <w:b/>
+          <w:i/>
+          <w:lang w:val="pt-PT"/>
+        </w:rPr>
+        <w:t>displayHUD</w:t>
+      </w:r>
+      <w:r>
+        <w:rPr>
+          <w:rFonts w:ascii="Consolas" w:hAnsi="Consolas" w:cs="Consolas"/>
+          <w:b/>
+          <w:i/>
+          <w:lang w:val="pt-PT"/>
+        </w:rPr>
+        <w:t>()</w:t>
+      </w:r>
+      <w:r>
+        <w:rPr>
+          <w:lang w:val="pt-PT"/>
+        </w:rPr>
+        <w:t xml:space="preserve"> –</w:t>
+      </w:r>
+      <w:r>
+        <w:rPr>
+          <w:lang w:val="pt-PT"/>
+        </w:rPr>
+        <w:t xml:space="preserve"> </w:t>
+      </w:r>
+      <w:r>
+        <w:rPr>
+          <w:lang w:val="pt-PT"/>
+        </w:rPr>
+        <w:t xml:space="preserve">Contem as funções de tranformação e display, de picking </w:t>
+      </w:r>
+      <w:r>
+        <w:rPr>
+          <w:lang w:val="pt-PT"/>
+        </w:rPr>
+        <w:t>dos elementos 2D que aparecem no ecrã durante o jogo</w:t>
+      </w:r>
+      <w:r>
+        <w:rPr>
+          <w:lang w:val="pt-PT"/>
+        </w:rPr>
+        <w:t>.</w:t>
+      </w:r>
+    </w:p>
+    <w:p>
+      <w:pPr>
+        <w:pStyle w:val="ListParagraph"/>
+        <w:numPr>
+          <w:ilvl w:val="0"/>
+          <w:numId w:val="1"/>
+        </w:numPr>
+        <w:spacing w:after="0"/>
+        <w:rPr>
+          <w:lang w:val="pt-PT"/>
+        </w:rPr>
+      </w:pPr>
+      <w:r>
+        <w:rPr>
+          <w:rFonts w:ascii="Consolas" w:hAnsi="Consolas" w:cs="Consolas"/>
+          <w:b/>
+          <w:i/>
+          <w:lang w:val="pt-PT"/>
+        </w:rPr>
+        <w:t>prototype.</w:t>
+      </w:r>
+      <w:r>
+        <w:rPr>
+          <w:lang w:val="pt-PT"/>
+        </w:rPr>
+        <w:t xml:space="preserve"> </w:t>
+      </w:r>
+      <w:r>
+        <w:rPr>
+          <w:rFonts w:ascii="Consolas" w:hAnsi="Consolas" w:cs="Consolas"/>
+          <w:b/>
+          <w:i/>
+          <w:lang w:val="pt-PT"/>
+        </w:rPr>
+        <w:t>display</w:t>
+      </w:r>
+      <w:r>
+        <w:rPr>
+          <w:rFonts w:ascii="Consolas" w:hAnsi="Consolas" w:cs="Consolas"/>
+          <w:b/>
+          <w:i/>
+          <w:lang w:val="pt-PT"/>
+        </w:rPr>
+        <w:t>Menu</w:t>
+      </w:r>
+      <w:r>
+        <w:rPr>
+          <w:rFonts w:ascii="Consolas" w:hAnsi="Consolas" w:cs="Consolas"/>
+          <w:b/>
+          <w:i/>
+          <w:lang w:val="pt-PT"/>
+        </w:rPr>
+        <w:t>()</w:t>
+      </w:r>
+      <w:r>
+        <w:rPr>
+          <w:lang w:val="pt-PT"/>
+        </w:rPr>
+        <w:t xml:space="preserve"> – </w:t>
+      </w:r>
+      <w:r>
+        <w:rPr>
+          <w:lang w:val="pt-PT"/>
+        </w:rPr>
+        <w:t xml:space="preserve">Contem as funções de tranformação e display, de picking dos </w:t>
+      </w:r>
+      <w:r>
+        <w:rPr>
+          <w:lang w:val="pt-PT"/>
+        </w:rPr>
+        <w:t>menus que aparecem no principio do jogo</w:t>
+      </w:r>
+      <w:r>
+        <w:rPr>
+          <w:lang w:val="pt-PT"/>
+        </w:rPr>
+        <w:t>.</w:t>
+      </w:r>
+    </w:p>
+    <w:p>
+      <w:pPr>
+        <w:pStyle w:val="ListParagraph"/>
+        <w:numPr>
+          <w:ilvl w:val="0"/>
+          <w:numId w:val="1"/>
+        </w:numPr>
+        <w:spacing w:after="0"/>
+        <w:rPr>
+          <w:lang w:val="pt-PT"/>
+        </w:rPr>
+      </w:pPr>
+      <w:r>
+        <w:rPr>
+          <w:rFonts w:ascii="Consolas" w:hAnsi="Consolas" w:cs="Consolas"/>
+          <w:b/>
+          <w:i/>
+          <w:lang w:val="pt-PT"/>
+        </w:rPr>
+        <w:t>prototype.update</w:t>
+      </w:r>
+      <w:r>
+        <w:rPr>
+          <w:rFonts w:ascii="Consolas" w:hAnsi="Consolas" w:cs="Consolas"/>
+          <w:b/>
+          <w:i/>
+          <w:lang w:val="pt-PT"/>
+        </w:rPr>
+        <w:t>()</w:t>
+      </w:r>
+      <w:r>
+        <w:rPr>
+          <w:lang w:val="pt-PT"/>
+        </w:rPr>
+        <w:t xml:space="preserve"> –</w:t>
+      </w:r>
+      <w:r>
+        <w:rPr>
+          <w:lang w:val="pt-PT"/>
+        </w:rPr>
+        <w:t xml:space="preserve"> Apenas curiosidade</w:t>
+      </w:r>
+      <w:r>
+        <w:rPr>
+          <w:lang w:val="pt-PT"/>
+        </w:rPr>
+        <w:t>.</w:t>
+      </w:r>
+    </w:p>
+    <w:p>
+      <w:pPr>
+        <w:spacing w:after="0"/>
+        <w:ind w:firstLine="567"/>
+        <w:rPr>
+          <w:lang w:val="pt-PT"/>
+        </w:rPr>
+      </w:pPr>
+      <w:r>
+        <w:rPr>
+          <w:lang w:val="pt-PT"/>
+        </w:rPr>
+        <w:t>Ficheiro</w:t>
+      </w:r>
+      <w:r>
+        <w:rPr>
+          <w:rFonts w:ascii="Consolas" w:hAnsi="Consolas" w:cs="Consolas"/>
+          <w:b/>
+          <w:lang w:val="pt-PT"/>
+        </w:rPr>
+        <w:t xml:space="preserve"> </w:t>
+      </w:r>
+      <w:r>
+        <w:rPr>
+          <w:rFonts w:ascii="Consolas" w:hAnsi="Consolas" w:cs="Consolas"/>
+          <w:b/>
+          <w:lang w:val="pt-PT"/>
+        </w:rPr>
+        <w:t>reader/</w:t>
+      </w:r>
+      <w:r>
+        <w:rPr>
+          <w:rFonts w:ascii="Consolas" w:hAnsi="Consolas" w:cs="Consolas"/>
+          <w:b/>
+          <w:lang w:val="pt-PT"/>
+        </w:rPr>
+        <w:t>GameState</w:t>
+      </w:r>
+      <w:r>
+        <w:rPr>
+          <w:rFonts w:ascii="Consolas" w:hAnsi="Consolas" w:cs="Consolas"/>
+          <w:b/>
+          <w:lang w:val="pt-PT"/>
+        </w:rPr>
+        <w:t>.js</w:t>
+      </w:r>
+      <w:r>
+        <w:rPr>
+          <w:lang w:val="pt-PT"/>
+        </w:rPr>
+        <w:t>.   bla bla</w:t>
+      </w:r>
+    </w:p>
+    <w:p>
+      <w:pPr>
+        <w:pStyle w:val="ListParagraph"/>
+        <w:numPr>
+          <w:ilvl w:val="0"/>
+          <w:numId w:val="1"/>
+        </w:numPr>
+        <w:spacing w:after="0"/>
+        <w:rPr>
+          <w:lang w:val="pt-PT"/>
+        </w:rPr>
+      </w:pPr>
+      <w:r>
+        <w:rPr>
+          <w:rFonts w:ascii="Consolas" w:hAnsi="Consolas" w:cs="Consolas"/>
+          <w:b/>
+          <w:i/>
+          <w:lang w:val="pt-PT"/>
+        </w:rPr>
+        <w:t xml:space="preserve"> ()</w:t>
+      </w:r>
+      <w:r>
+        <w:rPr>
+          <w:lang w:val="pt-PT"/>
+        </w:rPr>
+        <w:t xml:space="preserve"> – .</w:t>
+      </w:r>
+    </w:p>
+    <w:p>
+      <w:pPr>
+        <w:spacing w:after="0"/>
+        <w:ind w:firstLine="567"/>
+        <w:rPr>
+          <w:lang w:val="pt-PT"/>
+        </w:rPr>
+      </w:pPr>
+      <w:r>
+        <w:rPr>
+          <w:lang w:val="pt-PT"/>
+        </w:rPr>
+        <w:t>Ficheiro</w:t>
+      </w:r>
+      <w:r>
+        <w:rPr>
+          <w:rFonts w:ascii="Consolas" w:hAnsi="Consolas" w:cs="Consolas"/>
+          <w:b/>
+          <w:lang w:val="pt-PT"/>
+        </w:rPr>
+        <w:t xml:space="preserve"> </w:t>
+      </w:r>
+      <w:r>
+        <w:rPr>
+          <w:rFonts w:ascii="Consolas" w:hAnsi="Consolas" w:cs="Consolas"/>
+          <w:b/>
+          <w:lang w:val="pt-PT"/>
+        </w:rPr>
+        <w:t>reader/</w:t>
+      </w:r>
+      <w:r>
+        <w:rPr>
+          <w:rFonts w:ascii="Consolas" w:hAnsi="Consolas" w:cs="Consolas"/>
+          <w:b/>
+          <w:lang w:val="pt-PT"/>
+        </w:rPr>
+        <w:t>primitives/GamePiece</w:t>
+      </w:r>
+      <w:r>
+        <w:rPr>
+          <w:rFonts w:ascii="Consolas" w:hAnsi="Consolas" w:cs="Consolas"/>
+          <w:b/>
+          <w:lang w:val="pt-PT"/>
+        </w:rPr>
+        <w:t>.js</w:t>
+      </w:r>
+      <w:r>
+        <w:rPr>
+          <w:lang w:val="pt-PT"/>
+        </w:rPr>
+        <w:t xml:space="preserve"> e os seus derivados, </w:t>
+      </w:r>
+      <w:r>
+        <w:rPr>
+          <w:rFonts w:ascii="Consolas" w:hAnsi="Consolas" w:cs="Consolas"/>
+          <w:b/>
+          <w:lang w:val="pt-PT"/>
+        </w:rPr>
+        <w:t>Small</w:t>
+      </w:r>
+      <w:r>
+        <w:rPr>
+          <w:lang w:val="pt-PT"/>
+        </w:rPr>
+        <w:t xml:space="preserve">, </w:t>
+      </w:r>
+      <w:r>
+        <w:rPr>
+          <w:rFonts w:ascii="Consolas" w:hAnsi="Consolas" w:cs="Consolas"/>
+          <w:b/>
+          <w:lang w:val="pt-PT"/>
+        </w:rPr>
+        <w:t>Medium</w:t>
+      </w:r>
+      <w:r>
+        <w:rPr>
+          <w:lang w:val="pt-PT"/>
+        </w:rPr>
+        <w:t xml:space="preserve"> e </w:t>
+      </w:r>
+      <w:r>
+        <w:rPr>
+          <w:rFonts w:ascii="Consolas" w:hAnsi="Consolas" w:cs="Consolas"/>
+          <w:b/>
+          <w:lang w:val="pt-PT"/>
+        </w:rPr>
+        <w:t>Large</w:t>
+      </w:r>
+      <w:r>
+        <w:rPr>
+          <w:lang w:val="pt-PT"/>
+        </w:rPr>
+        <w:t xml:space="preserve"> </w:t>
+      </w:r>
+      <w:r>
+        <w:rPr>
+          <w:lang w:val="pt-PT"/>
+        </w:rPr>
+        <w:t>.   bla bla</w:t>
+      </w:r>
+    </w:p>
+    <w:p>
+      <w:pPr>
+        <w:pStyle w:val="ListParagraph"/>
+        <w:numPr>
+          <w:ilvl w:val="0"/>
+          <w:numId w:val="1"/>
+        </w:numPr>
+        <w:spacing w:after="0"/>
+        <w:rPr>
+          <w:lang w:val="pt-PT"/>
+        </w:rPr>
+      </w:pPr>
+      <w:r>
+        <w:rPr>
+          <w:rFonts w:ascii="Consolas" w:hAnsi="Consolas" w:cs="Consolas"/>
+          <w:b/>
+          <w:i/>
+          <w:lang w:val="pt-PT"/>
+        </w:rPr>
+        <w:t xml:space="preserve"> ()</w:t>
+      </w:r>
+      <w:r>
+        <w:rPr>
+          <w:lang w:val="pt-PT"/>
+        </w:rPr>
+        <w:t xml:space="preserve"> – .</w:t>
+      </w:r>
+    </w:p>
+    <w:p>
+      <w:pPr>
+        <w:spacing w:after="0"/>
+        <w:ind w:firstLine="567"/>
+        <w:rPr>
+          <w:lang w:val="pt-PT"/>
+        </w:rPr>
+      </w:pPr>
+      <w:r>
+        <w:rPr>
+          <w:lang w:val="pt-PT"/>
+        </w:rPr>
+        <w:t>Ficheiro</w:t>
+      </w:r>
+      <w:r>
+        <w:rPr>
+          <w:rFonts w:ascii="Consolas" w:hAnsi="Consolas" w:cs="Consolas"/>
+          <w:b/>
+          <w:lang w:val="pt-PT"/>
+        </w:rPr>
+        <w:t xml:space="preserve"> </w:t>
+      </w:r>
+      <w:r>
+        <w:rPr>
+          <w:rFonts w:ascii="Consolas" w:hAnsi="Consolas" w:cs="Consolas"/>
+          <w:b/>
+          <w:lang w:val="pt-PT"/>
+        </w:rPr>
+        <w:t>reader/</w:t>
+      </w:r>
+      <w:r>
+        <w:rPr>
+          <w:rFonts w:ascii="Consolas" w:hAnsi="Consolas" w:cs="Consolas"/>
+          <w:b/>
+          <w:lang w:val="pt-PT"/>
+        </w:rPr>
+        <w:t>primitives</w:t>
+      </w:r>
+      <w:r>
+        <w:rPr>
+          <w:rFonts w:ascii="Consolas" w:hAnsi="Consolas" w:cs="Consolas"/>
+          <w:b/>
+          <w:lang w:val="pt-PT"/>
+        </w:rPr>
+        <w:t>/HexagonPrism</w:t>
+      </w:r>
+      <w:r>
+        <w:rPr>
+          <w:rFonts w:ascii="Consolas" w:hAnsi="Consolas" w:cs="Consolas"/>
+          <w:b/>
+          <w:lang w:val="pt-PT"/>
+        </w:rPr>
+        <w:t>.js</w:t>
+      </w:r>
+      <w:r>
+        <w:rPr>
+          <w:lang w:val="pt-PT"/>
+        </w:rPr>
+        <w:t xml:space="preserve"> e</w:t>
+      </w:r>
+      <w:r>
+        <w:rPr>
+          <w:lang w:val="pt-PT"/>
+        </w:rPr>
+        <w:t xml:space="preserve"> </w:t>
+      </w:r>
+      <w:r>
+        <w:rPr>
+          <w:rFonts w:ascii="Consolas" w:hAnsi="Consolas" w:cs="Consolas"/>
+          <w:b/>
+          <w:lang w:val="pt-PT"/>
+        </w:rPr>
+        <w:t>Tabuleiro.js</w:t>
+      </w:r>
+      <w:r>
+        <w:rPr>
+          <w:lang w:val="pt-PT"/>
+        </w:rPr>
+        <w:t>.   bla bla</w:t>
+      </w:r>
+      <w:r>
+        <w:rPr>
+          <w:lang w:val="pt-PT"/>
+        </w:rPr>
+        <w:t xml:space="preserve"> </w:t>
+      </w:r>
+    </w:p>
+    <w:p>
+      <w:pPr>
+        <w:pStyle w:val="ListParagraph"/>
+        <w:numPr>
+          <w:ilvl w:val="0"/>
+          <w:numId w:val="1"/>
+        </w:numPr>
+        <w:spacing w:after="0"/>
+        <w:rPr>
+          <w:lang w:val="pt-PT"/>
+        </w:rPr>
+      </w:pPr>
+      <w:r>
+        <w:rPr>
+          <w:rFonts w:ascii="Consolas" w:hAnsi="Consolas" w:cs="Consolas"/>
+          <w:b/>
+          <w:i/>
+          <w:lang w:val="pt-PT"/>
+        </w:rPr>
+        <w:t xml:space="preserve"> ()</w:t>
+      </w:r>
+      <w:r>
+        <w:rPr>
+          <w:lang w:val="pt-PT"/>
+        </w:rPr>
+        <w:t xml:space="preserve"> – .</w:t>
+      </w:r>
+    </w:p>
+    <w:p>
+      <w:pPr>
+        <w:spacing w:after="0"/>
+        <w:ind w:firstLine="567"/>
+        <w:rPr>
+          <w:lang w:val="pt-PT"/>
+        </w:rPr>
+      </w:pPr>
+      <w:r>
+        <w:rPr>
+          <w:lang w:val="pt-PT"/>
+        </w:rPr>
+        <w:t>Ficheiro</w:t>
+      </w:r>
+      <w:r>
+        <w:rPr>
+          <w:rFonts w:ascii="Consolas" w:hAnsi="Consolas" w:cs="Consolas"/>
+          <w:b/>
+          <w:lang w:val="pt-PT"/>
+        </w:rPr>
+        <w:t xml:space="preserve"> reader/</w:t>
+      </w:r>
+      <w:r>
+        <w:rPr>
+          <w:rFonts w:ascii="Consolas" w:hAnsi="Consolas" w:cs="Consolas"/>
+          <w:b/>
+          <w:lang w:val="pt-PT"/>
+        </w:rPr>
+        <w:t>primitives</w:t>
+      </w:r>
+      <w:r>
+        <w:rPr>
+          <w:rFonts w:ascii="Consolas" w:hAnsi="Consolas" w:cs="Consolas"/>
+          <w:b/>
+          <w:lang w:val="pt-PT"/>
+        </w:rPr>
+        <w:t>/</w:t>
+      </w:r>
+      <w:r>
+        <w:rPr>
+          <w:rFonts w:ascii="Consolas" w:hAnsi="Consolas" w:cs="Consolas"/>
+          <w:b/>
+          <w:lang w:val="pt-PT"/>
+        </w:rPr>
+        <w:t>Table.js</w:t>
+      </w:r>
+      <w:r>
+        <w:rPr>
+          <w:lang w:val="pt-PT"/>
+        </w:rPr>
+        <w:t>. É a mesa que fica por baixo do tabuleiro.</w:t>
       </w:r>
       <w:bookmarkStart w:id="0" w:name="_GoBack"/>
       <w:bookmarkEnd w:id="0"/>
-      <w:proofErr w:type="spellEnd"/>
-      <w:r>
-        <w:t>:</w:t>
-      </w:r>
-    </w:p>
-    <w:p/>
+    </w:p>
+    <w:p>
+      <w:pPr>
+        <w:spacing w:after="0"/>
+        <w:ind w:firstLine="567"/>
+        <w:rPr>
+          <w:lang w:val="pt-PT"/>
+        </w:rPr>
+      </w:pPr>
+      <w:r>
+        <w:rPr>
+          <w:lang w:val="pt-PT"/>
+        </w:rPr>
+        <w:t>Ficheiro</w:t>
+      </w:r>
+      <w:r>
+        <w:rPr>
+          <w:rFonts w:ascii="Consolas" w:hAnsi="Consolas" w:cs="Consolas"/>
+          <w:b/>
+          <w:lang w:val="pt-PT"/>
+        </w:rPr>
+        <w:t xml:space="preserve"> reader/</w:t>
+      </w:r>
+      <w:r>
+        <w:rPr>
+          <w:rFonts w:ascii="Consolas" w:hAnsi="Consolas" w:cs="Consolas"/>
+          <w:b/>
+          <w:lang w:val="pt-PT"/>
+        </w:rPr>
+        <w:t>shaders/select</w:t>
+      </w:r>
+      <w:r>
+        <w:rPr>
+          <w:rFonts w:ascii="Consolas" w:hAnsi="Consolas" w:cs="Consolas"/>
+          <w:b/>
+          <w:lang w:val="pt-PT"/>
+        </w:rPr>
+        <w:t>.</w:t>
+      </w:r>
+      <w:r>
+        <w:rPr>
+          <w:rFonts w:ascii="Consolas" w:hAnsi="Consolas" w:cs="Consolas"/>
+          <w:b/>
+          <w:lang w:val="pt-PT"/>
+        </w:rPr>
+        <w:t>frag</w:t>
+      </w:r>
+      <w:r>
+        <w:rPr>
+          <w:lang w:val="pt-PT"/>
+        </w:rPr>
+        <w:t xml:space="preserve"> e</w:t>
+      </w:r>
+      <w:r>
+        <w:rPr>
+          <w:lang w:val="pt-PT"/>
+        </w:rPr>
+        <w:t xml:space="preserve"> </w:t>
+      </w:r>
+      <w:r>
+        <w:rPr>
+          <w:rFonts w:ascii="Consolas" w:hAnsi="Consolas" w:cs="Consolas"/>
+          <w:b/>
+          <w:lang w:val="pt-PT"/>
+        </w:rPr>
+        <w:t>flat.vert</w:t>
+      </w:r>
+      <w:r>
+        <w:rPr>
+          <w:lang w:val="pt-PT"/>
+        </w:rPr>
+        <w:t xml:space="preserve">.  </w:t>
+      </w:r>
+      <w:r>
+        <w:rPr>
+          <w:lang w:val="pt-PT"/>
+        </w:rPr>
+        <w:t>São os shaders utilizados pela cena para animar</w:t>
+      </w:r>
+      <w:r>
+        <w:rPr>
+          <w:lang w:val="pt-PT"/>
+        </w:rPr>
+        <w:t xml:space="preserve"> com cor</w:t>
+      </w:r>
+      <w:r>
+        <w:rPr>
+          <w:lang w:val="pt-PT"/>
+        </w:rPr>
+        <w:t xml:space="preserve"> as peças seleciondas.</w:t>
+      </w:r>
+    </w:p>
     <w:sectPr>
       <w:pgSz w:w="11906" w:h="16838"/>
       <w:pgMar w:top="1440" w:right="1440" w:bottom="1440" w:left="1440" w:header="708" w:footer="708" w:gutter="0"/>
@@ -53,6 +890,127 @@
     </w:sectPr>
   </w:body>
 </w:document>
+</file>
+
+<file path=word/numbering.xml><?xml version="1.0" encoding="utf-8"?>
+<w:numbering xmlns:wpc="http://schemas.microsoft.com/office/word/2010/wordprocessingCanvas" xmlns:mc="http://schemas.openxmlformats.org/markup-compatibility/2006" xmlns:o="urn:schemas-microsoft-com:office:office" xmlns:r="http://schemas.openxmlformats.org/officeDocument/2006/relationships" xmlns:m="http://schemas.openxmlformats.org/officeDocument/2006/math" xmlns:v="urn:schemas-microsoft-com:vml" xmlns:wp14="http://schemas.microsoft.com/office/word/2010/wordprocessingDrawing" xmlns:wp="http://schemas.openxmlformats.org/drawingml/2006/wordprocessingDrawing" xmlns:w10="urn:schemas-microsoft-com:office:word" xmlns:w="http://schemas.openxmlformats.org/wordprocessingml/2006/main" xmlns:w14="http://schemas.microsoft.com/office/word/2010/wordml" xmlns:w15="http://schemas.microsoft.com/office/word/2012/wordml" xmlns:wpg="http://schemas.microsoft.com/office/word/2010/wordprocessingGroup" xmlns:wpi="http://schemas.microsoft.com/office/word/2010/wordprocessingInk" xmlns:wne="http://schemas.microsoft.com/office/word/2006/wordml" xmlns:wps="http://schemas.microsoft.com/office/word/2010/wordprocessingShape" mc:Ignorable="w14 w15 wp14">
+  <w:abstractNum w:abstractNumId="0" w15:restartNumberingAfterBreak="0">
+    <w:nsid w:val="006E2C9A"/>
+    <w:multiLevelType w:val="hybridMultilevel"/>
+    <w:tmpl w:val="B8841E94"/>
+    <w:lvl w:ilvl="0" w:tplc="08090001">
+      <w:start w:val="1"/>
+      <w:numFmt w:val="bullet"/>
+      <w:lvlText w:val=""/>
+      <w:lvlJc w:val="left"/>
+      <w:pPr>
+        <w:ind w:left="1287" w:hanging="360"/>
+      </w:pPr>
+      <w:rPr>
+        <w:rFonts w:ascii="Symbol" w:hAnsi="Symbol" w:hint="default"/>
+      </w:rPr>
+    </w:lvl>
+    <w:lvl w:ilvl="1" w:tplc="08090003" w:tentative="1">
+      <w:start w:val="1"/>
+      <w:numFmt w:val="bullet"/>
+      <w:lvlText w:val="o"/>
+      <w:lvlJc w:val="left"/>
+      <w:pPr>
+        <w:ind w:left="2007" w:hanging="360"/>
+      </w:pPr>
+      <w:rPr>
+        <w:rFonts w:ascii="Courier New" w:hAnsi="Courier New" w:cs="Courier New" w:hint="default"/>
+      </w:rPr>
+    </w:lvl>
+    <w:lvl w:ilvl="2" w:tplc="08090005" w:tentative="1">
+      <w:start w:val="1"/>
+      <w:numFmt w:val="bullet"/>
+      <w:lvlText w:val=""/>
+      <w:lvlJc w:val="left"/>
+      <w:pPr>
+        <w:ind w:left="2727" w:hanging="360"/>
+      </w:pPr>
+      <w:rPr>
+        <w:rFonts w:ascii="Wingdings" w:hAnsi="Wingdings" w:hint="default"/>
+      </w:rPr>
+    </w:lvl>
+    <w:lvl w:ilvl="3" w:tplc="08090001" w:tentative="1">
+      <w:start w:val="1"/>
+      <w:numFmt w:val="bullet"/>
+      <w:lvlText w:val=""/>
+      <w:lvlJc w:val="left"/>
+      <w:pPr>
+        <w:ind w:left="3447" w:hanging="360"/>
+      </w:pPr>
+      <w:rPr>
+        <w:rFonts w:ascii="Symbol" w:hAnsi="Symbol" w:hint="default"/>
+      </w:rPr>
+    </w:lvl>
+    <w:lvl w:ilvl="4" w:tplc="08090003" w:tentative="1">
+      <w:start w:val="1"/>
+      <w:numFmt w:val="bullet"/>
+      <w:lvlText w:val="o"/>
+      <w:lvlJc w:val="left"/>
+      <w:pPr>
+        <w:ind w:left="4167" w:hanging="360"/>
+      </w:pPr>
+      <w:rPr>
+        <w:rFonts w:ascii="Courier New" w:hAnsi="Courier New" w:cs="Courier New" w:hint="default"/>
+      </w:rPr>
+    </w:lvl>
+    <w:lvl w:ilvl="5" w:tplc="08090005" w:tentative="1">
+      <w:start w:val="1"/>
+      <w:numFmt w:val="bullet"/>
+      <w:lvlText w:val=""/>
+      <w:lvlJc w:val="left"/>
+      <w:pPr>
+        <w:ind w:left="4887" w:hanging="360"/>
+      </w:pPr>
+      <w:rPr>
+        <w:rFonts w:ascii="Wingdings" w:hAnsi="Wingdings" w:hint="default"/>
+      </w:rPr>
+    </w:lvl>
+    <w:lvl w:ilvl="6" w:tplc="08090001" w:tentative="1">
+      <w:start w:val="1"/>
+      <w:numFmt w:val="bullet"/>
+      <w:lvlText w:val=""/>
+      <w:lvlJc w:val="left"/>
+      <w:pPr>
+        <w:ind w:left="5607" w:hanging="360"/>
+      </w:pPr>
+      <w:rPr>
+        <w:rFonts w:ascii="Symbol" w:hAnsi="Symbol" w:hint="default"/>
+      </w:rPr>
+    </w:lvl>
+    <w:lvl w:ilvl="7" w:tplc="08090003" w:tentative="1">
+      <w:start w:val="1"/>
+      <w:numFmt w:val="bullet"/>
+      <w:lvlText w:val="o"/>
+      <w:lvlJc w:val="left"/>
+      <w:pPr>
+        <w:ind w:left="6327" w:hanging="360"/>
+      </w:pPr>
+      <w:rPr>
+        <w:rFonts w:ascii="Courier New" w:hAnsi="Courier New" w:cs="Courier New" w:hint="default"/>
+      </w:rPr>
+    </w:lvl>
+    <w:lvl w:ilvl="8" w:tplc="08090005" w:tentative="1">
+      <w:start w:val="1"/>
+      <w:numFmt w:val="bullet"/>
+      <w:lvlText w:val=""/>
+      <w:lvlJc w:val="left"/>
+      <w:pPr>
+        <w:ind w:left="7047" w:hanging="360"/>
+      </w:pPr>
+      <w:rPr>
+        <w:rFonts w:ascii="Wingdings" w:hAnsi="Wingdings" w:hint="default"/>
+      </w:rPr>
+    </w:lvl>
+  </w:abstractNum>
+  <w:num w:numId="1">
+    <w:abstractNumId w:val="0"/>
+  </w:num>
+</w:numbering>
 </file>
 
 <file path=word/styles.xml><?xml version="1.0" encoding="utf-8"?>
@@ -510,6 +1468,17 @@
       <w:szCs w:val="32"/>
     </w:rPr>
   </w:style>
+  <w:style w:type="paragraph" w:styleId="ListParagraph">
+    <w:name w:val="List Paragraph"/>
+    <w:basedOn w:val="Normal"/>
+    <w:uiPriority w:val="34"/>
+    <w:qFormat/>
+    <w:rsid w:val="005621DB"/>
+    <w:pPr>
+      <w:ind w:left="720"/>
+      <w:contextualSpacing/>
+    </w:pPr>
+  </w:style>
 </w:styles>
 </file>
 

</xml_diff>

<commit_message>
:tropical_drink: Explicação de correr o prolog no ficheiro docx
</commit_message>
<xml_diff>
--- a/TP3/Instruções.docx
+++ b/TP3/Instruções.docx
@@ -22,20 +22,154 @@
           <w:lang w:val="pt-PT"/>
         </w:rPr>
       </w:pPr>
-    </w:p>
-    <w:p>
-      <w:pPr>
-        <w:rPr>
-          <w:lang w:val="pt-PT"/>
-        </w:rPr>
-      </w:pPr>
-    </w:p>
-    <w:p>
-      <w:pPr>
-        <w:rPr>
-          <w:lang w:val="pt-PT"/>
-        </w:rPr>
-      </w:pPr>
+      <w:r>
+        <w:rPr>
+          <w:lang w:val="pt-PT"/>
+        </w:rPr>
+        <w:tab/>
+        <w:t>O jogo requer um cliente de SICSTUS Prolog a correr</w:t>
+      </w:r>
+      <w:r>
+        <w:rPr>
+          <w:lang w:val="pt-PT"/>
+        </w:rPr>
+        <w:t xml:space="preserve"> um servidor</w:t>
+      </w:r>
+      <w:r>
+        <w:rPr>
+          <w:lang w:val="pt-PT"/>
+        </w:rPr>
+        <w:t xml:space="preserve"> antes de se começar o jogo propriamente dito. Para correr este servidor, devese abrir um cliente SICSTUS, fazer consult ao ficheiro </w:t>
+      </w:r>
+      <w:r>
+        <w:rPr>
+          <w:rFonts w:ascii="Consolas" w:hAnsi="Consolas" w:cs="Consolas"/>
+          <w:b/>
+          <w:lang w:val="pt-PT"/>
+        </w:rPr>
+        <w:t>PrologServer/constructo3.pl</w:t>
+      </w:r>
+      <w:r>
+        <w:rPr>
+          <w:lang w:val="pt-PT"/>
+        </w:rPr>
+        <w:t xml:space="preserve"> e usar o comando “</w:t>
+      </w:r>
+      <w:r>
+        <w:rPr>
+          <w:rFonts w:ascii="Consolas" w:hAnsi="Consolas" w:cs="Consolas"/>
+          <w:b/>
+          <w:lang w:val="pt-PT"/>
+        </w:rPr>
+        <w:t>server.</w:t>
+      </w:r>
+      <w:r>
+        <w:rPr>
+          <w:lang w:val="pt-PT"/>
+        </w:rPr>
+        <w:t>” (inclui o ponto).</w:t>
+      </w:r>
+      <w:r>
+        <w:rPr>
+          <w:lang w:val="pt-PT"/>
+        </w:rPr>
+        <w:t xml:space="preserve"> Após isto, não é necessário interagir mais com o servidor excepto para fechar a janela.</w:t>
+      </w:r>
+    </w:p>
+    <w:p>
+      <w:pPr>
+        <w:rPr>
+          <w:lang w:val="pt-PT"/>
+        </w:rPr>
+      </w:pPr>
+      <w:r>
+        <w:rPr>
+          <w:noProof/>
+          <w:lang w:eastAsia="en-GB"/>
+        </w:rPr>
+        <w:drawing>
+          <wp:inline distT="0" distB="0" distL="0" distR="0">
+            <wp:extent cx="5730240" cy="1036320"/>
+            <wp:effectExtent l="0" t="0" r="3810" b="0"/>
+            <wp:docPr id="2" name="Picture 2"/>
+            <wp:cNvGraphicFramePr>
+              <a:graphicFrameLocks xmlns:a="http://schemas.openxmlformats.org/drawingml/2006/main" noChangeAspect="1"/>
+            </wp:cNvGraphicFramePr>
+            <a:graphic xmlns:a="http://schemas.openxmlformats.org/drawingml/2006/main">
+              <a:graphicData uri="http://schemas.openxmlformats.org/drawingml/2006/picture">
+                <pic:pic xmlns:pic="http://schemas.openxmlformats.org/drawingml/2006/picture">
+                  <pic:nvPicPr>
+                    <pic:cNvPr id="0" name="Picture 1"/>
+                    <pic:cNvPicPr>
+                      <a:picLocks noChangeAspect="1" noChangeArrowheads="1"/>
+                    </pic:cNvPicPr>
+                  </pic:nvPicPr>
+                  <pic:blipFill>
+                    <a:blip r:embed="rId5">
+                      <a:extLst>
+                        <a:ext uri="{28A0092B-C50C-407E-A947-70E740481C1C}">
+                          <a14:useLocalDpi xmlns:a14="http://schemas.microsoft.com/office/drawing/2010/main" val="0"/>
+                        </a:ext>
+                      </a:extLst>
+                    </a:blip>
+                    <a:srcRect/>
+                    <a:stretch>
+                      <a:fillRect/>
+                    </a:stretch>
+                  </pic:blipFill>
+                  <pic:spPr bwMode="auto">
+                    <a:xfrm>
+                      <a:off x="0" y="0"/>
+                      <a:ext cx="5730240" cy="1036320"/>
+                    </a:xfrm>
+                    <a:prstGeom prst="rect">
+                      <a:avLst/>
+                    </a:prstGeom>
+                    <a:noFill/>
+                    <a:ln>
+                      <a:noFill/>
+                    </a:ln>
+                  </pic:spPr>
+                </pic:pic>
+              </a:graphicData>
+            </a:graphic>
+          </wp:inline>
+        </w:drawing>
+      </w:r>
+    </w:p>
+    <w:p>
+      <w:pPr>
+        <w:rPr>
+          <w:lang w:val="pt-PT"/>
+        </w:rPr>
+      </w:pPr>
+      <w:r>
+        <w:rPr>
+          <w:lang w:val="pt-PT"/>
+        </w:rPr>
+        <w:tab/>
+      </w:r>
+      <w:r>
+        <w:rPr>
+          <w:lang w:val="pt-PT"/>
+        </w:rPr>
+        <w:t>Todo o jogo no browser controla-se com o rato por meio de cliques em elementos.</w:t>
+      </w:r>
+      <w:bookmarkStart w:id="0" w:name="_GoBack"/>
+      <w:bookmarkEnd w:id="0"/>
+    </w:p>
+    <w:p>
+      <w:pPr>
+        <w:rPr>
+          <w:lang w:val="pt-PT"/>
+        </w:rPr>
+      </w:pPr>
+      <w:r>
+        <w:rPr>
+          <w:lang w:val="pt-PT"/>
+        </w:rPr>
+        <w:tab/>
+      </w:r>
     </w:p>
     <w:p>
       <w:pPr>
@@ -165,16 +299,7 @@
           <w:i/>
           <w:lang w:val="pt-PT"/>
         </w:rPr>
-        <w:t>prototype.GameDisplay</w:t>
-      </w:r>
-      <w:r>
-        <w:rPr>
-          <w:rFonts w:ascii="Consolas" w:hAnsi="Consolas" w:cs="Consolas"/>
-          <w:b/>
-          <w:i/>
-          <w:lang w:val="pt-PT"/>
-        </w:rPr>
-        <w:t>()</w:t>
+        <w:t>prototype.GameDisplay()</w:t>
       </w:r>
       <w:r>
         <w:rPr>
@@ -241,40 +366,19 @@
           <w:i/>
           <w:lang w:val="pt-PT"/>
         </w:rPr>
-        <w:t>displayHUD</w:t>
-      </w:r>
-      <w:r>
-        <w:rPr>
-          <w:rFonts w:ascii="Consolas" w:hAnsi="Consolas" w:cs="Consolas"/>
-          <w:b/>
-          <w:i/>
-          <w:lang w:val="pt-PT"/>
-        </w:rPr>
-        <w:t>()</w:t>
-      </w:r>
-      <w:r>
-        <w:rPr>
-          <w:lang w:val="pt-PT"/>
-        </w:rPr>
-        <w:t xml:space="preserve"> –</w:t>
-      </w:r>
-      <w:r>
-        <w:rPr>
-          <w:lang w:val="pt-PT"/>
-        </w:rPr>
-        <w:t xml:space="preserve"> </w:t>
-      </w:r>
-      <w:r>
-        <w:rPr>
-          <w:lang w:val="pt-PT"/>
-        </w:rPr>
-        <w:t xml:space="preserve">Contem as funções de tranformação e display, de picking </w:t>
-      </w:r>
-      <w:r>
-        <w:rPr>
-          <w:lang w:val="pt-PT"/>
-        </w:rPr>
-        <w:t>dos elementos 2D que aparecem no ecrã durante o jogo</w:t>
+        <w:t>displayHUD()</w:t>
+      </w:r>
+      <w:r>
+        <w:rPr>
+          <w:lang w:val="pt-PT"/>
+        </w:rPr>
+        <w:t xml:space="preserve"> – </w:t>
+      </w:r>
+      <w:r>
+        <w:rPr>
+          <w:lang w:val="pt-PT"/>
+        </w:rPr>
+        <w:t>Contem as funções de tranformação e display, de picking dos elementos 2D que aparecem no ecrã durante o jogo</w:t>
       </w:r>
       <w:r>
         <w:rPr>
@@ -347,19 +451,7 @@
         <w:rPr>
           <w:lang w:val="pt-PT"/>
         </w:rPr>
-        <w:t xml:space="preserve">Contem as funções de tranformação e display, de picking dos </w:t>
-      </w:r>
-      <w:r>
-        <w:rPr>
-          <w:lang w:val="pt-PT"/>
-        </w:rPr>
-        <w:t>menus que aparecem no principio do jogo</w:t>
-      </w:r>
-      <w:r>
-        <w:rPr>
-          <w:lang w:val="pt-PT"/>
-        </w:rPr>
-        <w:t>.</w:t>
+        <w:t>Contem as funções de tranformação e display, de picking dos menus que aparecem no principio do jogo.</w:t>
       </w:r>
     </w:p>
     <w:p>
@@ -381,34 +473,13 @@
           <w:i/>
           <w:lang w:val="pt-PT"/>
         </w:rPr>
-        <w:t>prototype.update</w:t>
-      </w:r>
-      <w:r>
-        <w:rPr>
-          <w:rFonts w:ascii="Consolas" w:hAnsi="Consolas" w:cs="Consolas"/>
-          <w:b/>
-          <w:i/>
-          <w:lang w:val="pt-PT"/>
-        </w:rPr>
-        <w:t>()</w:t>
-      </w:r>
-      <w:r>
-        <w:rPr>
-          <w:lang w:val="pt-PT"/>
-        </w:rPr>
-        <w:t xml:space="preserve"> –</w:t>
-      </w:r>
-      <w:r>
-        <w:rPr>
-          <w:lang w:val="pt-PT"/>
-        </w:rPr>
-        <w:t xml:space="preserve"> Apenas curiosidade</w:t>
-      </w:r>
-      <w:r>
-        <w:rPr>
-          <w:lang w:val="pt-PT"/>
-        </w:rPr>
-        <w:t>.</w:t>
+        <w:t>prototype.update()</w:t>
+      </w:r>
+      <w:r>
+        <w:rPr>
+          <w:lang w:val="pt-PT"/>
+        </w:rPr>
+        <w:t xml:space="preserve"> – Apenas curiosidade.</w:t>
       </w:r>
     </w:p>
     <w:p>
@@ -657,15 +728,7 @@
           <w:b/>
           <w:lang w:val="pt-PT"/>
         </w:rPr>
-        <w:t>primitives</w:t>
-      </w:r>
-      <w:r>
-        <w:rPr>
-          <w:rFonts w:ascii="Consolas" w:hAnsi="Consolas" w:cs="Consolas"/>
-          <w:b/>
-          <w:lang w:val="pt-PT"/>
-        </w:rPr>
-        <w:t>/HexagonPrism</w:t>
+        <w:t>primitives/HexagonPrism</w:t>
       </w:r>
       <w:r>
         <w:rPr>
@@ -679,13 +742,7 @@
         <w:rPr>
           <w:lang w:val="pt-PT"/>
         </w:rPr>
-        <w:t xml:space="preserve"> e</w:t>
-      </w:r>
-      <w:r>
-        <w:rPr>
-          <w:lang w:val="pt-PT"/>
-        </w:rPr>
-        <w:t xml:space="preserve"> </w:t>
+        <w:t xml:space="preserve"> e </w:t>
       </w:r>
       <w:r>
         <w:rPr>
@@ -788,8 +845,6 @@
         </w:rPr>
         <w:t>. É a mesa que fica por baixo do tabuleiro.</w:t>
       </w:r>
-      <w:bookmarkStart w:id="0" w:name="_GoBack"/>
-      <w:bookmarkEnd w:id="0"/>
     </w:p>
     <w:p>
       <w:pPr>
@@ -841,13 +896,7 @@
         <w:rPr>
           <w:lang w:val="pt-PT"/>
         </w:rPr>
-        <w:t xml:space="preserve"> e</w:t>
-      </w:r>
-      <w:r>
-        <w:rPr>
-          <w:lang w:val="pt-PT"/>
-        </w:rPr>
-        <w:t xml:space="preserve"> </w:t>
+        <w:t xml:space="preserve"> e </w:t>
       </w:r>
       <w:r>
         <w:rPr>

</xml_diff>

<commit_message>
:tropical_drink: Acabei o PDF de instruções
E mudei a função de converter o tabuleiro a uma forma ProLog de sitio
para dentro do objecto tabuleiro.
</commit_message>
<xml_diff>
--- a/TP3/Instruções.docx
+++ b/TP3/Instruções.docx
@@ -47,55 +47,54 @@
         </w:rPr>
         <w:t>-</w:t>
       </w:r>
+      <w:r>
+        <w:rPr>
+          <w:lang w:val="pt-PT"/>
+        </w:rPr>
+        <w:t xml:space="preserve">se abrir um cliente SICSTUS, fazer consult ao ficheiro </w:t>
+      </w:r>
+      <w:r>
+        <w:rPr>
+          <w:rFonts w:ascii="Consolas" w:hAnsi="Consolas" w:cs="Consolas"/>
+          <w:b/>
+          <w:lang w:val="pt-PT"/>
+        </w:rPr>
+        <w:t>PrologServer/constructo3.pl</w:t>
+      </w:r>
+      <w:r>
+        <w:rPr>
+          <w:lang w:val="pt-PT"/>
+        </w:rPr>
+        <w:t xml:space="preserve"> e usar o comando “</w:t>
+      </w:r>
+      <w:r>
+        <w:rPr>
+          <w:rFonts w:ascii="Consolas" w:hAnsi="Consolas" w:cs="Consolas"/>
+          <w:b/>
+          <w:lang w:val="pt-PT"/>
+        </w:rPr>
+        <w:t>server.</w:t>
+      </w:r>
+      <w:r>
+        <w:rPr>
+          <w:lang w:val="pt-PT"/>
+        </w:rPr>
+        <w:t>” (inclui o ponto).</w:t>
+      </w:r>
+      <w:r>
+        <w:rPr>
+          <w:lang w:val="pt-PT"/>
+        </w:rPr>
+        <w:t xml:space="preserve"> Após isto, não é necessário interagir mais com o servidor excepto para fechar a janela.</w:t>
+      </w:r>
+    </w:p>
+    <w:p>
+      <w:pPr>
+        <w:rPr>
+          <w:lang w:val="pt-PT"/>
+        </w:rPr>
+      </w:pPr>
       <w:bookmarkStart w:id="0" w:name="_GoBack"/>
-      <w:bookmarkEnd w:id="0"/>
-      <w:r>
-        <w:rPr>
-          <w:lang w:val="pt-PT"/>
-        </w:rPr>
-        <w:t xml:space="preserve">se abrir um cliente SICSTUS, fazer consult ao ficheiro </w:t>
-      </w:r>
-      <w:r>
-        <w:rPr>
-          <w:rFonts w:ascii="Consolas" w:hAnsi="Consolas" w:cs="Consolas"/>
-          <w:b/>
-          <w:lang w:val="pt-PT"/>
-        </w:rPr>
-        <w:t>PrologServer/constructo3.pl</w:t>
-      </w:r>
-      <w:r>
-        <w:rPr>
-          <w:lang w:val="pt-PT"/>
-        </w:rPr>
-        <w:t xml:space="preserve"> e usar o comando “</w:t>
-      </w:r>
-      <w:r>
-        <w:rPr>
-          <w:rFonts w:ascii="Consolas" w:hAnsi="Consolas" w:cs="Consolas"/>
-          <w:b/>
-          <w:lang w:val="pt-PT"/>
-        </w:rPr>
-        <w:t>server.</w:t>
-      </w:r>
-      <w:r>
-        <w:rPr>
-          <w:lang w:val="pt-PT"/>
-        </w:rPr>
-        <w:t>” (inclui o ponto).</w:t>
-      </w:r>
-      <w:r>
-        <w:rPr>
-          <w:lang w:val="pt-PT"/>
-        </w:rPr>
-        <w:t xml:space="preserve"> Após isto, não é necessário interagir mais com o servidor excepto para fechar a janela.</w:t>
-      </w:r>
-    </w:p>
-    <w:p>
-      <w:pPr>
-        <w:rPr>
-          <w:lang w:val="pt-PT"/>
-        </w:rPr>
-      </w:pPr>
       <w:r>
         <w:rPr>
           <w:noProof/>
@@ -150,13 +149,69 @@
           </wp:inline>
         </w:drawing>
       </w:r>
-    </w:p>
-    <w:p>
-      <w:pPr>
-        <w:rPr>
-          <w:lang w:val="pt-PT"/>
-        </w:rPr>
-      </w:pPr>
+      <w:bookmarkEnd w:id="0"/>
+    </w:p>
+    <w:p>
+      <w:pPr>
+        <w:rPr>
+          <w:lang w:val="pt-PT"/>
+        </w:rPr>
+      </w:pPr>
+      <w:r>
+        <w:rPr>
+          <w:noProof/>
+          <w:lang w:eastAsia="en-GB"/>
+        </w:rPr>
+        <w:drawing>
+          <wp:anchor distT="0" distB="0" distL="114300" distR="114300" simplePos="0" relativeHeight="251658240" behindDoc="0" locked="0" layoutInCell="1" allowOverlap="1" wp14:anchorId="13EA8116" wp14:editId="2666D401">
+            <wp:simplePos x="0" y="0"/>
+            <wp:positionH relativeFrom="page">
+              <wp:posOffset>4961890</wp:posOffset>
+            </wp:positionH>
+            <wp:positionV relativeFrom="paragraph">
+              <wp:posOffset>21590</wp:posOffset>
+            </wp:positionV>
+            <wp:extent cx="2385060" cy="1579510"/>
+            <wp:effectExtent l="0" t="0" r="0" b="1905"/>
+            <wp:wrapSquare wrapText="bothSides"/>
+            <wp:docPr id="1" name="Picture 1"/>
+            <wp:cNvGraphicFramePr>
+              <a:graphicFrameLocks xmlns:a="http://schemas.openxmlformats.org/drawingml/2006/main" noChangeAspect="1"/>
+            </wp:cNvGraphicFramePr>
+            <a:graphic xmlns:a="http://schemas.openxmlformats.org/drawingml/2006/main">
+              <a:graphicData uri="http://schemas.openxmlformats.org/drawingml/2006/picture">
+                <pic:pic xmlns:pic="http://schemas.openxmlformats.org/drawingml/2006/picture">
+                  <pic:nvPicPr>
+                    <pic:cNvPr id="1" name=""/>
+                    <pic:cNvPicPr/>
+                  </pic:nvPicPr>
+                  <pic:blipFill>
+                    <a:blip r:embed="rId6">
+                      <a:extLst>
+                        <a:ext uri="{28A0092B-C50C-407E-A947-70E740481C1C}">
+                          <a14:useLocalDpi xmlns:a14="http://schemas.microsoft.com/office/drawing/2010/main" val="0"/>
+                        </a:ext>
+                      </a:extLst>
+                    </a:blip>
+                    <a:stretch>
+                      <a:fillRect/>
+                    </a:stretch>
+                  </pic:blipFill>
+                  <pic:spPr>
+                    <a:xfrm>
+                      <a:off x="0" y="0"/>
+                      <a:ext cx="2385060" cy="1579510"/>
+                    </a:xfrm>
+                    <a:prstGeom prst="rect">
+                      <a:avLst/>
+                    </a:prstGeom>
+                  </pic:spPr>
+                </pic:pic>
+              </a:graphicData>
+            </a:graphic>
+          </wp:anchor>
+        </w:drawing>
+      </w:r>
       <w:r>
         <w:rPr>
           <w:lang w:val="pt-PT"/>
@@ -181,25 +236,242 @@
           <w:lang w:val="pt-PT"/>
         </w:rPr>
         <w:tab/>
-      </w:r>
-    </w:p>
-    <w:p>
-      <w:pPr>
-        <w:rPr>
-          <w:lang w:val="pt-PT"/>
-        </w:rPr>
-      </w:pPr>
-      <w:r>
-        <w:rPr>
-          <w:lang w:val="pt-PT"/>
-        </w:rPr>
-        <w:t>---</w:t>
-      </w:r>
-      <w:r>
-        <w:rPr>
-          <w:lang w:val="pt-PT"/>
-        </w:rPr>
-        <w:br w:type="page"/>
+        <w:t xml:space="preserve">O Contructo – pode ser jogado em Android gratuitamente com o seguinte </w:t>
+      </w:r>
+      <w:r>
+        <w:rPr>
+          <w:lang w:val="pt-PT"/>
+        </w:rPr>
+        <w:fldChar w:fldCharType="begin"/>
+      </w:r>
+      <w:r>
+        <w:rPr>
+          <w:lang w:val="pt-PT"/>
+        </w:rPr>
+        <w:instrText xml:space="preserve"> HYPERLINK "https://play.google.com/store/apps/details?id=com.dummysoft.games.constructo" </w:instrText>
+      </w:r>
+      <w:r>
+        <w:rPr>
+          <w:lang w:val="pt-PT"/>
+        </w:rPr>
+      </w:r>
+      <w:r>
+        <w:rPr>
+          <w:lang w:val="pt-PT"/>
+        </w:rPr>
+        <w:fldChar w:fldCharType="separate"/>
+      </w:r>
+      <w:r>
+        <w:rPr>
+          <w:rStyle w:val="Hyperlink"/>
+          <w:lang w:val="pt-PT"/>
+        </w:rPr>
+        <w:t>li</w:t>
+      </w:r>
+      <w:r>
+        <w:rPr>
+          <w:rStyle w:val="Hyperlink"/>
+          <w:lang w:val="pt-PT"/>
+        </w:rPr>
+        <w:t>n</w:t>
+      </w:r>
+      <w:r>
+        <w:rPr>
+          <w:rStyle w:val="Hyperlink"/>
+          <w:lang w:val="pt-PT"/>
+        </w:rPr>
+        <w:t>k</w:t>
+      </w:r>
+      <w:r>
+        <w:rPr>
+          <w:lang w:val="pt-PT"/>
+        </w:rPr>
+        <w:fldChar w:fldCharType="end"/>
+      </w:r>
+      <w:r>
+        <w:rPr>
+          <w:lang w:val="pt-PT"/>
+        </w:rPr>
+        <w:t xml:space="preserve"> –  tem um objectivo </w:t>
+      </w:r>
+      <w:r>
+        <w:rPr>
+          <w:lang w:val="pt-PT"/>
+        </w:rPr>
+        <w:t xml:space="preserve">simples. Os jogadores põem as suas </w:t>
+      </w:r>
+      <w:r>
+        <w:rPr>
+          <w:lang w:val="pt-PT"/>
+        </w:rPr>
+        <w:t xml:space="preserve">peças no tabuleiro um de cada vez, e ganha que tiver mais torres com a sua cor no </w:t>
+      </w:r>
+      <w:proofErr w:type="spellStart"/>
+      <w:r>
+        <w:rPr>
+          <w:rStyle w:val="st"/>
+        </w:rPr>
+        <w:t>ápice</w:t>
+      </w:r>
+      <w:proofErr w:type="spellEnd"/>
+      <w:r>
+        <w:rPr>
+          <w:lang w:val="pt-PT"/>
+        </w:rPr>
+        <w:t>. Só conta para a pontuação torres com pelo menos duas peças.</w:t>
+      </w:r>
+    </w:p>
+    <w:p>
+      <w:pPr>
+        <w:ind w:firstLine="720"/>
+        <w:rPr>
+          <w:lang w:val="pt-PT"/>
+        </w:rPr>
+      </w:pPr>
+      <w:r>
+        <w:rPr>
+          <w:lang w:val="pt-PT"/>
+        </w:rPr>
+        <w:t>Há três tipos de peças</w:t>
+      </w:r>
+      <w:r>
+        <w:rPr>
+          <w:lang w:val="pt-PT"/>
+        </w:rPr>
+        <w:t xml:space="preserve"> circulares</w:t>
+      </w:r>
+      <w:r>
+        <w:rPr>
+          <w:lang w:val="pt-PT"/>
+        </w:rPr>
+        <w:t xml:space="preserve"> e cada jogador começa com três de cada.</w:t>
+      </w:r>
+      <w:r>
+        <w:rPr>
+          <w:lang w:val="pt-PT"/>
+        </w:rPr>
+        <w:t xml:space="preserve"> As maiores são um anel grande o suficiente para uma pequena lhe caber no interior do buraco.</w:t>
+      </w:r>
+      <w:r>
+        <w:rPr>
+          <w:lang w:val="pt-PT"/>
+        </w:rPr>
+        <w:t xml:space="preserve"> </w:t>
+      </w:r>
+      <w:r>
+        <w:rPr>
+          <w:lang w:val="pt-PT"/>
+        </w:rPr>
+        <w:t>Um jogador tem peças brancas, o outro peças pretas. O tabuleiro em si consiste num grupo de 9 hexágonos sobre cada uma das quais as torres são contruidas. As casas pode-se dispor de qualquer forma desde que hajam adjacâncias indirectas entre todas.</w:t>
+      </w:r>
+    </w:p>
+    <w:p>
+      <w:pPr>
+        <w:rPr>
+          <w:lang w:val="pt-PT"/>
+        </w:rPr>
+      </w:pPr>
+      <w:r>
+        <w:rPr>
+          <w:lang w:val="pt-PT"/>
+        </w:rPr>
+        <w:tab/>
+        <w:t>A partir de fora do tabuleiro, as peças apenas podem se mover para casas vazias. A partir de uma casa só com uma peça, essa peça só pode se mover de forma a subir para o cume de uma torre que esteja numa casa adjacente</w:t>
+      </w:r>
+      <w:r>
+        <w:rPr>
+          <w:lang w:val="pt-PT"/>
+        </w:rPr>
+        <w:t xml:space="preserve"> à que se encontra</w:t>
+      </w:r>
+      <w:r>
+        <w:rPr>
+          <w:lang w:val="pt-PT"/>
+        </w:rPr>
+        <w:t>. Peças em casas com mais que duas peças nunca se poderão voltar a mover.</w:t>
+      </w:r>
+    </w:p>
+    <w:p>
+      <w:pPr>
+        <w:jc w:val="center"/>
+        <w:rPr>
+          <w:lang w:val="pt-PT"/>
+        </w:rPr>
+      </w:pPr>
+      <w:r>
+        <w:rPr>
+          <w:noProof/>
+          <w:lang w:eastAsia="en-GB"/>
+        </w:rPr>
+        <w:drawing>
+          <wp:inline distT="0" distB="0" distL="0" distR="0" wp14:anchorId="738F62EF" wp14:editId="5ED35A8A">
+            <wp:extent cx="3017520" cy="784636"/>
+            <wp:effectExtent l="0" t="0" r="0" b="0"/>
+            <wp:docPr id="3" name="Picture 3"/>
+            <wp:cNvGraphicFramePr>
+              <a:graphicFrameLocks xmlns:a="http://schemas.openxmlformats.org/drawingml/2006/main" noChangeAspect="1"/>
+            </wp:cNvGraphicFramePr>
+            <a:graphic xmlns:a="http://schemas.openxmlformats.org/drawingml/2006/main">
+              <a:graphicData uri="http://schemas.openxmlformats.org/drawingml/2006/picture">
+                <pic:pic xmlns:pic="http://schemas.openxmlformats.org/drawingml/2006/picture">
+                  <pic:nvPicPr>
+                    <pic:cNvPr id="1" name=""/>
+                    <pic:cNvPicPr/>
+                  </pic:nvPicPr>
+                  <pic:blipFill>
+                    <a:blip r:embed="rId7"/>
+                    <a:stretch>
+                      <a:fillRect/>
+                    </a:stretch>
+                  </pic:blipFill>
+                  <pic:spPr>
+                    <a:xfrm>
+                      <a:off x="0" y="0"/>
+                      <a:ext cx="3198408" cy="831672"/>
+                    </a:xfrm>
+                    <a:prstGeom prst="rect">
+                      <a:avLst/>
+                    </a:prstGeom>
+                  </pic:spPr>
+                </pic:pic>
+              </a:graphicData>
+            </a:graphic>
+          </wp:inline>
+        </w:drawing>
+      </w:r>
+    </w:p>
+    <w:p>
+      <w:pPr>
+        <w:rPr>
+          <w:lang w:val="pt-PT"/>
+        </w:rPr>
+      </w:pPr>
+      <w:r>
+        <w:rPr>
+          <w:lang w:val="pt-PT"/>
+        </w:rPr>
+        <w:tab/>
+        <w:t>As peças apenas podem subir numa torre por cima de uma peça que</w:t>
+      </w:r>
+      <w:r>
+        <w:rPr>
+          <w:lang w:val="pt-PT"/>
+        </w:rPr>
+        <w:t xml:space="preserve"> lhe seja mais pequena. Pequenas sobre as médias, Médias sobre as grandes. No entanto, ao mover-se no tabuleiro, uma peça grande pode ser colocada à volta de uma pequena que lhe era adjacente, formando uma torre de um só andar pertencente ao jogador da peça grande. Não é necessário haver uma peça pequena dentro da grande para uma peça média cobrir a grande, não à diferença nenhuma entre as torres do ponto de vista da pontuação. </w:t>
+      </w:r>
+    </w:p>
+    <w:p>
+      <w:pPr>
+        <w:rPr>
+          <w:lang w:val="pt-PT"/>
+        </w:rPr>
+      </w:pPr>
+      <w:r>
+        <w:rPr>
+          <w:lang w:val="pt-PT"/>
+        </w:rPr>
+        <w:tab/>
+        <w:t>Quando for a vez de um jogador que nao se pode mover mais, o jogo termina. Mesmo que o outro jogador se possa mover. Por norma, o jogador com maior numero de peças em casas só com essa peça é o perdedor.</w:t>
       </w:r>
     </w:p>
     <w:p>
@@ -289,7 +561,31 @@
         <w:rPr>
           <w:lang w:val="pt-PT"/>
         </w:rPr>
-        <w:t xml:space="preserve"> – Onde se encontram as chamadas de funções de display. O melhor local por onde começar a ver o programa.</w:t>
+        <w:t xml:space="preserve"> – Onde se encontram as chamadas de funções de display. O melhor local por onde começar a ver</w:t>
+      </w:r>
+      <w:r>
+        <w:rPr>
+          <w:lang w:val="pt-PT"/>
+        </w:rPr>
+        <w:t xml:space="preserve"> a parte gráfica</w:t>
+      </w:r>
+      <w:r>
+        <w:rPr>
+          <w:lang w:val="pt-PT"/>
+        </w:rPr>
+        <w:t xml:space="preserve"> </w:t>
+      </w:r>
+      <w:r>
+        <w:rPr>
+          <w:lang w:val="pt-PT"/>
+        </w:rPr>
+        <w:t>d</w:t>
+      </w:r>
+      <w:r>
+        <w:rPr>
+          <w:lang w:val="pt-PT"/>
+        </w:rPr>
+        <w:t>o programa.</w:t>
       </w:r>
     </w:p>
     <w:p>
@@ -468,6 +764,65 @@
     </w:p>
     <w:p>
       <w:pPr>
+        <w:spacing w:after="0"/>
+        <w:ind w:firstLine="567"/>
+        <w:rPr>
+          <w:lang w:val="pt-PT"/>
+        </w:rPr>
+      </w:pPr>
+      <w:r>
+        <w:rPr>
+          <w:lang w:val="pt-PT"/>
+        </w:rPr>
+        <w:t>Ficheiro</w:t>
+      </w:r>
+      <w:r>
+        <w:rPr>
+          <w:rFonts w:ascii="Consolas" w:hAnsi="Consolas" w:cs="Consolas"/>
+          <w:b/>
+          <w:lang w:val="pt-PT"/>
+        </w:rPr>
+        <w:t xml:space="preserve"> </w:t>
+      </w:r>
+      <w:r>
+        <w:rPr>
+          <w:rFonts w:ascii="Consolas" w:hAnsi="Consolas" w:cs="Consolas"/>
+          <w:b/>
+          <w:lang w:val="pt-PT"/>
+        </w:rPr>
+        <w:t>reader/</w:t>
+      </w:r>
+      <w:r>
+        <w:rPr>
+          <w:rFonts w:ascii="Consolas" w:hAnsi="Consolas" w:cs="Consolas"/>
+          <w:b/>
+          <w:lang w:val="pt-PT"/>
+        </w:rPr>
+        <w:t>GameState</w:t>
+      </w:r>
+      <w:r>
+        <w:rPr>
+          <w:rFonts w:ascii="Consolas" w:hAnsi="Consolas" w:cs="Consolas"/>
+          <w:b/>
+          <w:lang w:val="pt-PT"/>
+        </w:rPr>
+        <w:t>.js</w:t>
+      </w:r>
+      <w:r>
+        <w:rPr>
+          <w:lang w:val="pt-PT"/>
+        </w:rPr>
+        <w:t>. onde se encontra toda a informação do jogo e onde é chamada a maioria dos passos lógicos.</w:t>
+      </w:r>
+      <w:r>
+        <w:rPr>
+          <w:lang w:val="pt-PT"/>
+        </w:rPr>
+        <w:t xml:space="preserve"> Se qualquer alteração ocorrer no jogo, há grande hipótese senão mesmo certeza que esta ocorre aqui.</w:t>
+      </w:r>
+    </w:p>
+    <w:p>
+      <w:pPr>
         <w:pStyle w:val="ListParagraph"/>
         <w:numPr>
           <w:ilvl w:val="0"/>
@@ -485,66 +840,46 @@
           <w:i/>
           <w:lang w:val="pt-PT"/>
         </w:rPr>
-        <w:t>prototype.update()</w:t>
-      </w:r>
-      <w:r>
-        <w:rPr>
-          <w:lang w:val="pt-PT"/>
-        </w:rPr>
-        <w:t xml:space="preserve"> – Apenas curiosidade.</w:t>
-      </w:r>
-    </w:p>
-    <w:p>
-      <w:pPr>
-        <w:spacing w:after="0"/>
-        <w:ind w:firstLine="567"/>
-        <w:rPr>
-          <w:lang w:val="pt-PT"/>
-        </w:rPr>
-      </w:pPr>
-      <w:r>
-        <w:rPr>
-          <w:lang w:val="pt-PT"/>
-        </w:rPr>
-        <w:t>Ficheiro</w:t>
-      </w:r>
-      <w:r>
-        <w:rPr>
-          <w:rFonts w:ascii="Consolas" w:hAnsi="Consolas" w:cs="Consolas"/>
-          <w:b/>
-          <w:lang w:val="pt-PT"/>
-        </w:rPr>
         <w:t xml:space="preserve"> </w:t>
       </w:r>
       <w:r>
         <w:rPr>
           <w:rFonts w:ascii="Consolas" w:hAnsi="Consolas" w:cs="Consolas"/>
           <w:b/>
-          <w:lang w:val="pt-PT"/>
-        </w:rPr>
-        <w:t>reader/</w:t>
-      </w:r>
-      <w:r>
-        <w:rPr>
-          <w:rFonts w:ascii="Consolas" w:hAnsi="Consolas" w:cs="Consolas"/>
-          <w:b/>
-          <w:lang w:val="pt-PT"/>
-        </w:rPr>
-        <w:t>GameState</w:t>
-      </w:r>
-      <w:r>
-        <w:rPr>
-          <w:rFonts w:ascii="Consolas" w:hAnsi="Consolas" w:cs="Consolas"/>
-          <w:b/>
-          <w:lang w:val="pt-PT"/>
-        </w:rPr>
-        <w:t>.js</w:t>
-      </w:r>
-      <w:r>
-        <w:rPr>
-          <w:lang w:val="pt-PT"/>
-        </w:rPr>
-        <w:t>.   bla bla</w:t>
+          <w:i/>
+          <w:lang w:val="pt-PT"/>
+        </w:rPr>
+        <w:t>Prototype.</w:t>
+      </w:r>
+      <w:r>
+        <w:rPr>
+          <w:rFonts w:ascii="Consolas" w:hAnsi="Consolas" w:cs="Consolas"/>
+          <w:b/>
+          <w:i/>
+          <w:lang w:val="pt-PT"/>
+        </w:rPr>
+        <w:t>logic</w:t>
+      </w:r>
+      <w:r>
+        <w:rPr>
+          <w:rFonts w:ascii="Consolas" w:hAnsi="Consolas" w:cs="Consolas"/>
+          <w:b/>
+          <w:i/>
+          <w:lang w:val="pt-PT"/>
+        </w:rPr>
+        <w:t>()</w:t>
+      </w:r>
+      <w:r>
+        <w:rPr>
+          <w:lang w:val="pt-PT"/>
+        </w:rPr>
+        <w:t xml:space="preserve"> – </w:t>
+      </w:r>
+      <w:r>
+        <w:rPr>
+          <w:lang w:val="pt-PT"/>
+        </w:rPr>
+        <w:t>Uma máquina de estados para todas os momentos de jogo. É chamada durante o display da cena e chama todas as restantes funções do programa excepto os construtores.</w:t>
       </w:r>
     </w:p>
     <w:p>
@@ -566,114 +901,31 @@
           <w:i/>
           <w:lang w:val="pt-PT"/>
         </w:rPr>
-        <w:t xml:space="preserve"> ()</w:t>
-      </w:r>
-      <w:r>
-        <w:rPr>
-          <w:lang w:val="pt-PT"/>
-        </w:rPr>
-        <w:t xml:space="preserve"> – .</w:t>
-      </w:r>
-    </w:p>
-    <w:p>
-      <w:pPr>
-        <w:spacing w:after="0"/>
-        <w:ind w:firstLine="567"/>
-        <w:rPr>
-          <w:lang w:val="pt-PT"/>
-        </w:rPr>
-      </w:pPr>
-      <w:r>
-        <w:rPr>
-          <w:lang w:val="pt-PT"/>
-        </w:rPr>
-        <w:t>Ficheiro</w:t>
-      </w:r>
-      <w:r>
-        <w:rPr>
-          <w:rFonts w:ascii="Consolas" w:hAnsi="Consolas" w:cs="Consolas"/>
-          <w:b/>
-          <w:lang w:val="pt-PT"/>
-        </w:rPr>
-        <w:t xml:space="preserve"> </w:t>
-      </w:r>
-      <w:r>
-        <w:rPr>
-          <w:rFonts w:ascii="Consolas" w:hAnsi="Consolas" w:cs="Consolas"/>
-          <w:b/>
-          <w:lang w:val="pt-PT"/>
-        </w:rPr>
-        <w:t>reader/</w:t>
-      </w:r>
-      <w:r>
-        <w:rPr>
-          <w:rFonts w:ascii="Consolas" w:hAnsi="Consolas" w:cs="Consolas"/>
-          <w:b/>
-          <w:lang w:val="pt-PT"/>
-        </w:rPr>
-        <w:t>primitives/GamePiece</w:t>
-      </w:r>
-      <w:r>
-        <w:rPr>
-          <w:rFonts w:ascii="Consolas" w:hAnsi="Consolas" w:cs="Consolas"/>
-          <w:b/>
-          <w:lang w:val="pt-PT"/>
-        </w:rPr>
-        <w:t>.js</w:t>
-      </w:r>
-      <w:r>
-        <w:rPr>
-          <w:lang w:val="pt-PT"/>
-        </w:rPr>
-        <w:t xml:space="preserve"> e os seus derivados, </w:t>
-      </w:r>
-      <w:r>
-        <w:rPr>
-          <w:rFonts w:ascii="Consolas" w:hAnsi="Consolas" w:cs="Consolas"/>
-          <w:b/>
-          <w:lang w:val="pt-PT"/>
-        </w:rPr>
-        <w:t>Small</w:t>
-      </w:r>
-      <w:r>
-        <w:rPr>
-          <w:lang w:val="pt-PT"/>
-        </w:rPr>
-        <w:t xml:space="preserve">, </w:t>
-      </w:r>
-      <w:r>
-        <w:rPr>
-          <w:rFonts w:ascii="Consolas" w:hAnsi="Consolas" w:cs="Consolas"/>
-          <w:b/>
-          <w:lang w:val="pt-PT"/>
-        </w:rPr>
-        <w:t>Medium</w:t>
-      </w:r>
-      <w:r>
-        <w:rPr>
-          <w:lang w:val="pt-PT"/>
-        </w:rPr>
-        <w:t xml:space="preserve"> e </w:t>
-      </w:r>
-      <w:r>
-        <w:rPr>
-          <w:rFonts w:ascii="Consolas" w:hAnsi="Consolas" w:cs="Consolas"/>
-          <w:b/>
-          <w:lang w:val="pt-PT"/>
-        </w:rPr>
-        <w:t>Large</w:t>
-      </w:r>
-      <w:r>
-        <w:rPr>
-          <w:lang w:val="pt-PT"/>
-        </w:rPr>
-        <w:t xml:space="preserve"> </w:t>
-      </w:r>
-      <w:r>
-        <w:rPr>
-          <w:lang w:val="pt-PT"/>
-        </w:rPr>
-        <w:t>.   bla bla</w:t>
+        <w:t>prototype.</w:t>
+      </w:r>
+      <w:r>
+        <w:rPr>
+          <w:rFonts w:ascii="Consolas" w:hAnsi="Consolas" w:cs="Consolas"/>
+          <w:b/>
+          <w:i/>
+          <w:lang w:val="pt-PT"/>
+        </w:rPr>
+        <w:t>PickingLogic</w:t>
+      </w:r>
+      <w:r>
+        <w:rPr>
+          <w:rFonts w:ascii="Consolas" w:hAnsi="Consolas" w:cs="Consolas"/>
+          <w:b/>
+          <w:i/>
+          <w:lang w:val="pt-PT"/>
+        </w:rPr>
+        <w:t>()</w:t>
+      </w:r>
+      <w:r>
+        <w:rPr>
+          <w:lang w:val="pt-PT"/>
+        </w:rPr>
+        <w:t xml:space="preserve"> – Dá inicio a outras funções, é responsável por escolher qual a acção a efectuar quando se fez um “picking” de um objecto com o rato.</w:t>
       </w:r>
     </w:p>
     <w:p>
@@ -695,13 +947,65 @@
           <w:i/>
           <w:lang w:val="pt-PT"/>
         </w:rPr>
-        <w:t xml:space="preserve"> ()</w:t>
-      </w:r>
-      <w:r>
-        <w:rPr>
-          <w:lang w:val="pt-PT"/>
-        </w:rPr>
-        <w:t xml:space="preserve"> – .</w:t>
+        <w:t>prototype.</w:t>
+      </w:r>
+      <w:r>
+        <w:rPr>
+          <w:rFonts w:ascii="Consolas" w:hAnsi="Consolas" w:cs="Consolas"/>
+          <w:b/>
+          <w:i/>
+          <w:lang w:val="pt-PT"/>
+        </w:rPr>
+        <w:t>PieceMovementLogic</w:t>
+      </w:r>
+      <w:r>
+        <w:rPr>
+          <w:rFonts w:ascii="Consolas" w:hAnsi="Consolas" w:cs="Consolas"/>
+          <w:b/>
+          <w:i/>
+          <w:lang w:val="pt-PT"/>
+        </w:rPr>
+        <w:t>()</w:t>
+      </w:r>
+      <w:r>
+        <w:rPr>
+          <w:lang w:val="pt-PT"/>
+        </w:rPr>
+        <w:t xml:space="preserve"> – Outro grade bloco importante, este muda as informações que o jogo usa para saber qual o estado de todas as peças e casas .</w:t>
+      </w:r>
+      <w:r>
+        <w:rPr>
+          <w:lang w:val="pt-PT"/>
+        </w:rPr>
+        <w:t xml:space="preserve"> Jogadas inválidas são permitidas por esta função, mas existem imensos avisos quando as regras são ignoradas que aparecem na consola.</w:t>
+      </w:r>
+    </w:p>
+    <w:p>
+      <w:pPr>
+        <w:spacing w:after="0"/>
+        <w:rPr>
+          <w:lang w:val="pt-PT"/>
+        </w:rPr>
+      </w:pPr>
+    </w:p>
+    <w:p>
+      <w:pPr>
+        <w:pStyle w:val="Heading1"/>
+        <w:rPr>
+          <w:lang w:val="pt-PT"/>
+        </w:rPr>
+      </w:pPr>
+      <w:r>
+        <w:rPr>
+          <w:lang w:val="pt-PT"/>
+        </w:rPr>
+        <w:t>Ficheiros a considerar</w:t>
+      </w:r>
+      <w:r>
+        <w:rPr>
+          <w:lang w:val="pt-PT"/>
+        </w:rPr>
+        <w:t>:</w:t>
       </w:r>
     </w:p>
     <w:p>
@@ -740,7 +1044,7 @@
           <w:b/>
           <w:lang w:val="pt-PT"/>
         </w:rPr>
-        <w:t>primitives/HexagonPrism</w:t>
+        <w:t>primitives/GamePiece</w:t>
       </w:r>
       <w:r>
         <w:rPr>
@@ -754,6 +1058,34 @@
         <w:rPr>
           <w:lang w:val="pt-PT"/>
         </w:rPr>
+        <w:t xml:space="preserve"> e os seus derivados, </w:t>
+      </w:r>
+      <w:r>
+        <w:rPr>
+          <w:rFonts w:ascii="Consolas" w:hAnsi="Consolas" w:cs="Consolas"/>
+          <w:b/>
+          <w:lang w:val="pt-PT"/>
+        </w:rPr>
+        <w:t>Small</w:t>
+      </w:r>
+      <w:r>
+        <w:rPr>
+          <w:lang w:val="pt-PT"/>
+        </w:rPr>
+        <w:t xml:space="preserve">, </w:t>
+      </w:r>
+      <w:r>
+        <w:rPr>
+          <w:rFonts w:ascii="Consolas" w:hAnsi="Consolas" w:cs="Consolas"/>
+          <w:b/>
+          <w:lang w:val="pt-PT"/>
+        </w:rPr>
+        <w:t>Medium</w:t>
+      </w:r>
+      <w:r>
+        <w:rPr>
+          <w:lang w:val="pt-PT"/>
+        </w:rPr>
         <w:t xml:space="preserve"> e </w:t>
       </w:r>
       <w:r>
@@ -762,13 +1094,7 @@
           <w:b/>
           <w:lang w:val="pt-PT"/>
         </w:rPr>
-        <w:t>Tabuleiro.js</w:t>
-      </w:r>
-      <w:r>
-        <w:rPr>
-          <w:lang w:val="pt-PT"/>
-        </w:rPr>
-        <w:t>.   bla bla</w:t>
+        <w:t>Large</w:t>
       </w:r>
       <w:r>
         <w:rPr>
@@ -776,33 +1102,17 @@
         </w:rPr>
         <w:t xml:space="preserve"> </w:t>
       </w:r>
-    </w:p>
-    <w:p>
-      <w:pPr>
-        <w:pStyle w:val="ListParagraph"/>
-        <w:numPr>
-          <w:ilvl w:val="0"/>
-          <w:numId w:val="1"/>
-        </w:numPr>
-        <w:spacing w:after="0"/>
-        <w:rPr>
-          <w:lang w:val="pt-PT"/>
-        </w:rPr>
-      </w:pPr>
-      <w:r>
-        <w:rPr>
-          <w:rFonts w:ascii="Consolas" w:hAnsi="Consolas" w:cs="Consolas"/>
-          <w:b/>
-          <w:i/>
-          <w:lang w:val="pt-PT"/>
-        </w:rPr>
-        <w:t xml:space="preserve"> ()</w:t>
-      </w:r>
-      <w:r>
-        <w:rPr>
-          <w:lang w:val="pt-PT"/>
-        </w:rPr>
-        <w:t xml:space="preserve"> – .</w:t>
+      <w:r>
+        <w:rPr>
+          <w:lang w:val="pt-PT"/>
+        </w:rPr>
+        <w:t xml:space="preserve">.   </w:t>
+      </w:r>
+      <w:r>
+        <w:rPr>
+          <w:lang w:val="pt-PT"/>
+        </w:rPr>
+        <w:t>Representam as peças do jogo. Reconhecem a sua cor, a sua localização no ambiente de jogo, e no tabuleiro própriamente dito.</w:t>
       </w:r>
     </w:p>
     <w:p>
@@ -825,37 +1135,93 @@
           <w:b/>
           <w:lang w:val="pt-PT"/>
         </w:rPr>
-        <w:t xml:space="preserve"> reader/</w:t>
-      </w:r>
-      <w:r>
-        <w:rPr>
-          <w:rFonts w:ascii="Consolas" w:hAnsi="Consolas" w:cs="Consolas"/>
-          <w:b/>
-          <w:lang w:val="pt-PT"/>
-        </w:rPr>
-        <w:t>primitives</w:t>
-      </w:r>
-      <w:r>
-        <w:rPr>
-          <w:rFonts w:ascii="Consolas" w:hAnsi="Consolas" w:cs="Consolas"/>
-          <w:b/>
-          <w:lang w:val="pt-PT"/>
-        </w:rPr>
-        <w:t>/</w:t>
-      </w:r>
-      <w:r>
-        <w:rPr>
-          <w:rFonts w:ascii="Consolas" w:hAnsi="Consolas" w:cs="Consolas"/>
-          <w:b/>
-          <w:lang w:val="pt-PT"/>
-        </w:rPr>
-        <w:t>Table.js</w:t>
-      </w:r>
-      <w:r>
-        <w:rPr>
-          <w:lang w:val="pt-PT"/>
-        </w:rPr>
-        <w:t>. É a mesa que fica por baixo do tabuleiro.</w:t>
+        <w:t xml:space="preserve"> </w:t>
+      </w:r>
+      <w:r>
+        <w:rPr>
+          <w:rFonts w:ascii="Consolas" w:hAnsi="Consolas" w:cs="Consolas"/>
+          <w:b/>
+          <w:lang w:val="pt-PT"/>
+        </w:rPr>
+        <w:t>reader/</w:t>
+      </w:r>
+      <w:r>
+        <w:rPr>
+          <w:rFonts w:ascii="Consolas" w:hAnsi="Consolas" w:cs="Consolas"/>
+          <w:b/>
+          <w:lang w:val="pt-PT"/>
+        </w:rPr>
+        <w:t>primitives/HexagonPrism</w:t>
+      </w:r>
+      <w:r>
+        <w:rPr>
+          <w:rFonts w:ascii="Consolas" w:hAnsi="Consolas" w:cs="Consolas"/>
+          <w:b/>
+          <w:lang w:val="pt-PT"/>
+        </w:rPr>
+        <w:t>.js</w:t>
+      </w:r>
+      <w:r>
+        <w:rPr>
+          <w:lang w:val="pt-PT"/>
+        </w:rPr>
+        <w:t xml:space="preserve"> e </w:t>
+      </w:r>
+      <w:r>
+        <w:rPr>
+          <w:rFonts w:ascii="Consolas" w:hAnsi="Consolas" w:cs="Consolas"/>
+          <w:b/>
+          <w:lang w:val="pt-PT"/>
+        </w:rPr>
+        <w:t>Tabuleiro.js</w:t>
+      </w:r>
+      <w:r>
+        <w:rPr>
+          <w:lang w:val="pt-PT"/>
+        </w:rPr>
+        <w:t xml:space="preserve">. </w:t>
+      </w:r>
+      <w:r>
+        <w:rPr>
+          <w:lang w:val="pt-PT"/>
+        </w:rPr>
+        <w:t xml:space="preserve"> </w:t>
+      </w:r>
+      <w:r>
+        <w:rPr>
+          <w:lang w:val="pt-PT"/>
+        </w:rPr>
+        <w:t xml:space="preserve">O Tabuleiro é o conjunto de todas as casas, cada uma delas representada </w:t>
+      </w:r>
+      <w:r>
+        <w:rPr>
+          <w:lang w:val="pt-PT"/>
+        </w:rPr>
+        <w:t>por um hexagono de madeira. Um</w:t>
+      </w:r>
+      <w:r>
+        <w:rPr>
+          <w:lang w:val="pt-PT"/>
+        </w:rPr>
+        <w:t xml:space="preserve"> HexagonPrism, da mesma forma que as peças</w:t>
+      </w:r>
+      <w:r>
+        <w:rPr>
+          <w:lang w:val="pt-PT"/>
+        </w:rPr>
+        <w:t xml:space="preserve"> GamePiece</w:t>
+      </w:r>
+      <w:r>
+        <w:rPr>
+          <w:lang w:val="pt-PT"/>
+        </w:rPr>
+        <w:t>, tem imensas referencias cruzadas com as anteriores, mas mais importante ainda, consegue dizer</w:t>
+      </w:r>
+      <w:r>
+        <w:rPr>
+          <w:lang w:val="pt-PT"/>
+        </w:rPr>
+        <w:t xml:space="preserve"> qual o estado da torre numa forma que o Prolog reconhece.</w:t>
       </w:r>
     </w:p>
     <w:p>
@@ -886,6 +1252,59 @@
           <w:b/>
           <w:lang w:val="pt-PT"/>
         </w:rPr>
+        <w:t>primitives</w:t>
+      </w:r>
+      <w:r>
+        <w:rPr>
+          <w:rFonts w:ascii="Consolas" w:hAnsi="Consolas" w:cs="Consolas"/>
+          <w:b/>
+          <w:lang w:val="pt-PT"/>
+        </w:rPr>
+        <w:t>/</w:t>
+      </w:r>
+      <w:r>
+        <w:rPr>
+          <w:rFonts w:ascii="Consolas" w:hAnsi="Consolas" w:cs="Consolas"/>
+          <w:b/>
+          <w:lang w:val="pt-PT"/>
+        </w:rPr>
+        <w:t>Table.js</w:t>
+      </w:r>
+      <w:r>
+        <w:rPr>
+          <w:lang w:val="pt-PT"/>
+        </w:rPr>
+        <w:t>. É a mesa que fica por baixo do tabuleiro.</w:t>
+      </w:r>
+    </w:p>
+    <w:p>
+      <w:pPr>
+        <w:spacing w:after="0"/>
+        <w:ind w:firstLine="567"/>
+        <w:rPr>
+          <w:lang w:val="pt-PT"/>
+        </w:rPr>
+      </w:pPr>
+      <w:r>
+        <w:rPr>
+          <w:lang w:val="pt-PT"/>
+        </w:rPr>
+        <w:t>Ficheiro</w:t>
+      </w:r>
+      <w:r>
+        <w:rPr>
+          <w:rFonts w:ascii="Consolas" w:hAnsi="Consolas" w:cs="Consolas"/>
+          <w:b/>
+          <w:lang w:val="pt-PT"/>
+        </w:rPr>
+        <w:t xml:space="preserve"> reader/</w:t>
+      </w:r>
+      <w:r>
+        <w:rPr>
+          <w:rFonts w:ascii="Consolas" w:hAnsi="Consolas" w:cs="Consolas"/>
+          <w:b/>
+          <w:lang w:val="pt-PT"/>
+        </w:rPr>
         <w:t>shaders/select</w:t>
       </w:r>
       <w:r>
@@ -941,6 +1360,49 @@
           <w:lang w:val="pt-PT"/>
         </w:rPr>
         <w:t xml:space="preserve"> as peças seleciondas.</w:t>
+      </w:r>
+    </w:p>
+    <w:p>
+      <w:pPr>
+        <w:spacing w:after="0"/>
+        <w:ind w:firstLine="567"/>
+        <w:rPr>
+          <w:lang w:val="pt-PT"/>
+        </w:rPr>
+      </w:pPr>
+      <w:r>
+        <w:rPr>
+          <w:lang w:val="pt-PT"/>
+        </w:rPr>
+        <w:t xml:space="preserve">Ficheiros na pasta </w:t>
+      </w:r>
+      <w:r>
+        <w:rPr>
+          <w:rFonts w:ascii="Consolas" w:hAnsi="Consolas" w:cs="Consolas"/>
+          <w:b/>
+          <w:lang w:val="pt-PT"/>
+        </w:rPr>
+        <w:t>PrologServer</w:t>
+      </w:r>
+      <w:r>
+        <w:rPr>
+          <w:lang w:val="pt-PT"/>
+        </w:rPr>
+        <w:t xml:space="preserve">. À exceção do ficheiro </w:t>
+      </w:r>
+      <w:r>
+        <w:rPr>
+          <w:rFonts w:ascii="Consolas" w:hAnsi="Consolas" w:cs="Consolas"/>
+          <w:b/>
+          <w:lang w:val="pt-PT"/>
+        </w:rPr>
+        <w:t>server.pl</w:t>
+      </w:r>
+      <w:r>
+        <w:rPr>
+          <w:lang w:val="pt-PT"/>
+        </w:rPr>
+        <w:t>, todos estes são o jogo original tal e qual foi submetido no 1º projecto de PLOG.</w:t>
       </w:r>
     </w:p>
     <w:sectPr>
@@ -1540,6 +2002,34 @@
       <w:contextualSpacing/>
     </w:pPr>
   </w:style>
+  <w:style w:type="character" w:styleId="Hyperlink">
+    <w:name w:val="Hyperlink"/>
+    <w:basedOn w:val="DefaultParagraphFont"/>
+    <w:uiPriority w:val="99"/>
+    <w:unhideWhenUsed/>
+    <w:rsid w:val="00BB28A0"/>
+    <w:rPr>
+      <w:color w:val="0563C1" w:themeColor="hyperlink"/>
+      <w:u w:val="single"/>
+    </w:rPr>
+  </w:style>
+  <w:style w:type="character" w:customStyle="1" w:styleId="st">
+    <w:name w:val="st"/>
+    <w:basedOn w:val="DefaultParagraphFont"/>
+    <w:rsid w:val="00BB28A0"/>
+  </w:style>
+  <w:style w:type="character" w:styleId="FollowedHyperlink">
+    <w:name w:val="FollowedHyperlink"/>
+    <w:basedOn w:val="DefaultParagraphFont"/>
+    <w:uiPriority w:val="99"/>
+    <w:semiHidden/>
+    <w:unhideWhenUsed/>
+    <w:rsid w:val="00BB28A0"/>
+    <w:rPr>
+      <w:color w:val="954F72" w:themeColor="followedHyperlink"/>
+      <w:u w:val="single"/>
+    </w:rPr>
+  </w:style>
 </w:styles>
 </file>
 

</xml_diff>